<commit_message>
this commit consist of yocto and device tree notes and materials
</commit_message>
<xml_diff>
--- a/arm_system_ready/system ready 3.docx
+++ b/arm_system_ready/system ready 3.docx
@@ -101,7 +101,7 @@
           <w:tab w:val="left" w:pos="707" w:leader="none"/>
         </w:tabs>
         <w:bidi w:val="0"/>
-        <w:ind w:start="707" w:hanging="283"/>
+        <w:ind w:start="707" w:end="0" w:hanging="283"/>
         <w:jc w:val="start"/>
         <w:rPr/>
       </w:pPr>
@@ -122,7 +122,7 @@
           <w:tab w:val="left" w:pos="707" w:leader="none"/>
         </w:tabs>
         <w:bidi w:val="0"/>
-        <w:ind w:start="707" w:hanging="283"/>
+        <w:ind w:start="707" w:end="0" w:hanging="283"/>
         <w:jc w:val="start"/>
         <w:rPr/>
       </w:pPr>
@@ -1501,9 +1501,9 @@
         <w:rPr/>
         <w:drawing>
           <wp:inline distT="0" distB="0" distL="0" distR="0">
-            <wp:extent cx="3004820" cy="1568450"/>
+            <wp:extent cx="2902585" cy="1439545"/>
             <wp:effectExtent l="0" t="0" r="0" b="0"/>
-            <wp:docPr id="2" name="Image3" descr="" title=""/>
+            <wp:docPr id="2" name="Image2" descr="" title=""/>
             <wp:cNvGraphicFramePr>
               <a:graphicFrameLocks xmlns:a="http://schemas.openxmlformats.org/drawingml/2006/main" noChangeAspect="1"/>
             </wp:cNvGraphicFramePr>
@@ -1511,14 +1511,14 @@
               <a:graphicData uri="http://schemas.openxmlformats.org/drawingml/2006/picture">
                 <pic:pic xmlns:pic="http://schemas.openxmlformats.org/drawingml/2006/picture">
                   <pic:nvPicPr>
-                    <pic:cNvPr id="2" name="Image3" descr="" title=""/>
+                    <pic:cNvPr id="2" name="Image2" descr="" title=""/>
                     <pic:cNvPicPr>
                       <a:picLocks noChangeAspect="1" noChangeArrowheads="1"/>
                     </pic:cNvPicPr>
                   </pic:nvPicPr>
                   <pic:blipFill>
                     <a:blip r:embed="rId3"/>
-                    <a:srcRect l="26891" t="31486" r="27682" b="26339"/>
+                    <a:srcRect l="26219" t="32003" r="25931" b="25763"/>
                     <a:stretch>
                       <a:fillRect/>
                     </a:stretch>
@@ -1526,7 +1526,7 @@
                   <pic:spPr bwMode="auto">
                     <a:xfrm>
                       <a:off x="0" y="0"/>
-                      <a:ext cx="3004820" cy="1568450"/>
+                      <a:ext cx="2902585" cy="1439545"/>
                     </a:xfrm>
                     <a:prstGeom prst="rect">
                       <a:avLst/>
@@ -1542,9 +1542,9 @@
         <w:rPr/>
         <w:drawing>
           <wp:inline distT="0" distB="0" distL="0" distR="0">
-            <wp:extent cx="3059430" cy="1517650"/>
+            <wp:extent cx="2889250" cy="1508125"/>
             <wp:effectExtent l="0" t="0" r="0" b="0"/>
-            <wp:docPr id="3" name="Image2" descr="" title=""/>
+            <wp:docPr id="3" name="Image3" descr="" title=""/>
             <wp:cNvGraphicFramePr>
               <a:graphicFrameLocks xmlns:a="http://schemas.openxmlformats.org/drawingml/2006/main" noChangeAspect="1"/>
             </wp:cNvGraphicFramePr>
@@ -1552,14 +1552,14 @@
               <a:graphicData uri="http://schemas.openxmlformats.org/drawingml/2006/picture">
                 <pic:pic xmlns:pic="http://schemas.openxmlformats.org/drawingml/2006/picture">
                   <pic:nvPicPr>
-                    <pic:cNvPr id="3" name="Image2" descr="" title=""/>
+                    <pic:cNvPr id="3" name="Image3" descr="" title=""/>
                     <pic:cNvPicPr>
                       <a:picLocks noChangeAspect="1" noChangeArrowheads="1"/>
                     </pic:cNvPicPr>
                   </pic:nvPicPr>
                   <pic:blipFill>
                     <a:blip r:embed="rId4"/>
-                    <a:srcRect l="26219" t="32003" r="25931" b="25763"/>
+                    <a:srcRect l="26891" t="31486" r="27682" b="26339"/>
                     <a:stretch>
                       <a:fillRect/>
                     </a:stretch>
@@ -1567,7 +1567,7 @@
                   <pic:spPr bwMode="auto">
                     <a:xfrm>
                       <a:off x="0" y="0"/>
-                      <a:ext cx="3059430" cy="1517650"/>
+                      <a:ext cx="2889250" cy="1508125"/>
                     </a:xfrm>
                     <a:prstGeom prst="rect">
                       <a:avLst/>
@@ -1884,6 +1884,9 @@
     <w:pPr>
       <w:widowControl/>
       <w:suppressAutoHyphens w:val="true"/>
+      <w:kinsoku w:val="true"/>
+      <w:overflowPunct w:val="true"/>
+      <w:autoSpaceDE w:val="true"/>
       <w:bidi w:val="0"/>
       <w:spacing w:before="0" w:after="0"/>
       <w:jc w:val="start"/>

</xml_diff>